<commit_message>
minor m7 Lab changes
</commit_message>
<xml_diff>
--- a/Complimentary Course Content/Module7/Labs/Module7_Lesson 6 Test Kitchen Lab.docx
+++ b/Complimentary Course Content/Module7/Labs/Module7_Lesson 6 Test Kitchen Lab.docx
@@ -10,8 +10,6 @@
           <w:lang w:eastAsia="ko-KR"/>
         </w:rPr>
       </w:pPr>
-      <w:bookmarkStart w:id="0" w:name="_GoBack"/>
-      <w:bookmarkEnd w:id="0"/>
       <w:proofErr w:type="spellStart"/>
       <w:r>
         <w:rPr>
@@ -682,6 +680,7 @@
           <w:noProof/>
           <w:sz w:val="18"/>
         </w:rPr>
+        <w:lastRenderedPageBreak/>
         <w:br/>
       </w:r>
       <w:r>
@@ -724,7 +723,6 @@
         <w:rPr>
           <w:rFonts w:eastAsia="바탕"/>
         </w:rPr>
-        <w:lastRenderedPageBreak/>
         <w:t>$ sudo yum update –y</w:t>
       </w:r>
       <w:r>
@@ -1040,6 +1038,7 @@
         <w:rPr>
           <w:noProof/>
         </w:rPr>
+        <w:lastRenderedPageBreak/>
         <w:drawing>
           <wp:inline distT="0" distB="0" distL="0" distR="0" wp14:anchorId="08EB73C8" wp14:editId="4BC57B00">
             <wp:extent cx="5935345" cy="1430655"/>
@@ -1102,7 +1101,6 @@
         </w:numPr>
       </w:pPr>
       <w:r>
-        <w:lastRenderedPageBreak/>
         <w:t>Install the kitchen-</w:t>
       </w:r>
       <w:proofErr w:type="spellStart"/>
@@ -1571,6 +1569,7 @@
         <w:rPr>
           <w:rFonts w:eastAsia="바탕"/>
         </w:rPr>
+        <w:lastRenderedPageBreak/>
         <w:t xml:space="preserve">  - name: default</w:t>
       </w:r>
     </w:p>
@@ -1651,7 +1650,6 @@
         <w:rPr>
           <w:lang w:eastAsia="ko-KR"/>
         </w:rPr>
-        <w:lastRenderedPageBreak/>
         <w:t xml:space="preserve">Run </w:t>
       </w:r>
       <w:r>
@@ -1895,7 +1893,15 @@
         <w:t>Exercise 3:</w:t>
       </w:r>
       <w:r>
-        <w:t xml:space="preserve"> Write Several Integration Test</w:t>
+        <w:t xml:space="preserve"> Write </w:t>
+      </w:r>
+      <w:r>
+        <w:t>an</w:t>
+      </w:r>
+      <w:bookmarkStart w:id="0" w:name="_GoBack"/>
+      <w:bookmarkEnd w:id="0"/>
+      <w:r>
+        <w:t xml:space="preserve"> Integration Test</w:t>
       </w:r>
     </w:p>
     <w:p>
@@ -1906,7 +1912,7 @@
         <w:t>’</w:t>
       </w:r>
       <w:r>
-        <w:t>s write some tests</w:t>
+        <w:t>s write a test.</w:t>
       </w:r>
     </w:p>
     <w:p>
@@ -1921,6 +1927,7 @@
         <w:rPr>
           <w:lang w:eastAsia="ko-KR"/>
         </w:rPr>
+        <w:lastRenderedPageBreak/>
         <w:t>Edit cookbooks/apache/test/integration/default/serverspec/default_spec.rb</w:t>
       </w:r>
     </w:p>
@@ -2011,7 +2018,6 @@
         <w:rPr>
           <w:rFonts w:eastAsia="바탕"/>
         </w:rPr>
-        <w:lastRenderedPageBreak/>
         <w:t xml:space="preserve">    expect(package('httpd')).to be_installed</w:t>
       </w:r>
     </w:p>
@@ -2448,6 +2454,7 @@
         <w:rPr>
           <w:lang w:eastAsia="ko-KR"/>
         </w:rPr>
+        <w:lastRenderedPageBreak/>
         <w:t xml:space="preserve">create a new </w:t>
       </w:r>
       <w:r>
@@ -2560,7 +2567,6 @@
         <w:rPr>
           <w:noProof/>
         </w:rPr>
-        <w:lastRenderedPageBreak/>
         <w:drawing>
           <wp:inline distT="0" distB="0" distL="0" distR="0" wp14:anchorId="09225FB7" wp14:editId="671E650E">
             <wp:extent cx="5943600" cy="973455"/>
@@ -9248,7 +9254,7 @@
   <a:extraClrSchemeLst/>
   <a:extLst>
     <a:ext uri="{05A4C25C-085E-4340-85A3-A5531E510DB2}">
-      <thm15:themeFamily xmlns="" xmlns:thm15="http://schemas.microsoft.com/office/thememl/2012/main" name="Office Theme" id="{62F939B6-93AF-4DB8-9C6B-D6C7DFDC589F}" vid="{4A3C46E8-61CC-4603-A589-7422A47A8E4A}"/>
+      <thm15:themeFamily xmlns:thm15="http://schemas.microsoft.com/office/thememl/2012/main" xmlns="" name="Office Theme" id="{62F939B6-93AF-4DB8-9C6B-D6C7DFDC589F}" vid="{4A3C46E8-61CC-4603-A589-7422A47A8E4A}"/>
     </a:ext>
   </a:extLst>
 </a:theme>
@@ -9259,7 +9265,7 @@
 </file>
 
 <file path=customXml/itemProps1.xml><?xml version="1.0" encoding="utf-8"?>
-<ds:datastoreItem xmlns:ds="http://schemas.openxmlformats.org/officeDocument/2006/customXml" ds:itemID="{A187A8AC-AA54-8444-AE92-C7A836CB0A54}">
+<ds:datastoreItem xmlns:ds="http://schemas.openxmlformats.org/officeDocument/2006/customXml" ds:itemID="{4287D6E4-CCA2-BA48-99C7-AA9B806739AA}">
   <ds:schemaRefs>
     <ds:schemaRef ds:uri="http://schemas.openxmlformats.org/officeDocument/2006/bibliography"/>
   </ds:schemaRefs>

</xml_diff>

<commit_message>
M7_L6 lab up and running
</commit_message>
<xml_diff>
--- a/Complimentary Course Content/Module7/Labs/Module7_Lesson 6 Test Kitchen Lab.docx
+++ b/Complimentary Course Content/Module7/Labs/Module7_Lesson 6 Test Kitchen Lab.docx
@@ -10,6 +10,8 @@
           <w:lang w:eastAsia="ko-KR"/>
         </w:rPr>
       </w:pPr>
+      <w:bookmarkStart w:id="0" w:name="_GoBack"/>
+      <w:bookmarkEnd w:id="0"/>
       <w:proofErr w:type="spellStart"/>
       <w:r>
         <w:rPr>
@@ -118,11 +120,24 @@
       <w:r>
         <w:t xml:space="preserve">a </w:t>
       </w:r>
-      <w:r>
-        <w:t xml:space="preserve">CentOS </w:t>
-      </w:r>
-      <w:r>
-        <w:t>6.4 Docker container.</w:t>
+      <w:proofErr w:type="spellStart"/>
+      <w:r>
+        <w:t>CentOS</w:t>
+      </w:r>
+      <w:proofErr w:type="spellEnd"/>
+      <w:r>
+        <w:t xml:space="preserve"> </w:t>
+      </w:r>
+      <w:r>
+        <w:t xml:space="preserve">6.4 </w:t>
+      </w:r>
+      <w:proofErr w:type="spellStart"/>
+      <w:r>
+        <w:t>Docker</w:t>
+      </w:r>
+      <w:proofErr w:type="spellEnd"/>
+      <w:r>
+        <w:t xml:space="preserve"> container.</w:t>
       </w:r>
     </w:p>
     <w:p>
@@ -161,8 +176,13 @@
       </w:r>
       <w:proofErr w:type="spellEnd"/>
       <w:r>
-        <w:t xml:space="preserve"> and Docker</w:t>
-      </w:r>
+        <w:t xml:space="preserve"> and </w:t>
+      </w:r>
+      <w:proofErr w:type="spellStart"/>
+      <w:r>
+        <w:t>Docker</w:t>
+      </w:r>
+      <w:proofErr w:type="spellEnd"/>
       <w:r>
         <w:t xml:space="preserve"> from the command line</w:t>
       </w:r>
@@ -249,7 +269,15 @@
         </w:numPr>
       </w:pPr>
       <w:r>
-        <w:t>A terminal application (if you are using a Mac or Linux workstation) or PuTTY (for a Windows workstation) to connect to the Linux VM</w:t>
+        <w:t xml:space="preserve">A terminal application (if you are using a Mac or Linux workstation) or </w:t>
+      </w:r>
+      <w:proofErr w:type="spellStart"/>
+      <w:r>
+        <w:t>PuTTY</w:t>
+      </w:r>
+      <w:proofErr w:type="spellEnd"/>
+      <w:r>
+        <w:t xml:space="preserve"> (for a Windows workstation) to connect to the Linux VM</w:t>
       </w:r>
     </w:p>
     <w:p>
@@ -338,8 +366,13 @@
         <w:t xml:space="preserve">Exercise 1: </w:t>
       </w:r>
       <w:r>
-        <w:t>Install Docker</w:t>
-      </w:r>
+        <w:t xml:space="preserve">Install </w:t>
+      </w:r>
+      <w:proofErr w:type="spellStart"/>
+      <w:r>
+        <w:t>Docker</w:t>
+      </w:r>
+      <w:proofErr w:type="spellEnd"/>
     </w:p>
     <w:p>
       <w:pPr>
@@ -416,9 +449,11 @@
       <w:r>
         <w:t xml:space="preserve"> and </w:t>
       </w:r>
+      <w:proofErr w:type="spellStart"/>
       <w:r>
         <w:t>Docker</w:t>
       </w:r>
+      <w:proofErr w:type="spellEnd"/>
       <w:r>
         <w:t xml:space="preserve"> from t</w:t>
       </w:r>
@@ -441,7 +476,15 @@
         <w:t xml:space="preserve">The first task you have to </w:t>
       </w:r>
       <w:r>
-        <w:t>launch a virtual CentOS 7.X image.  Please refer to</w:t>
+        <w:t xml:space="preserve">launch a virtual </w:t>
+      </w:r>
+      <w:proofErr w:type="spellStart"/>
+      <w:r>
+        <w:t>CentOS</w:t>
+      </w:r>
+      <w:proofErr w:type="spellEnd"/>
+      <w:r>
+        <w:t xml:space="preserve"> 7.X image.  Please refer to</w:t>
       </w:r>
       <w:r>
         <w:t xml:space="preserve"> the</w:t>
@@ -460,13 +503,7 @@
           <w:rPr>
             <w:rStyle w:val="Hyperlink"/>
           </w:rPr>
-          <w:t>L</w:t>
-        </w:r>
-        <w:r>
-          <w:rPr>
-            <w:rStyle w:val="Hyperlink"/>
-          </w:rPr>
-          <w:t>ab</w:t>
+          <w:t>Lab</w:t>
         </w:r>
       </w:hyperlink>
       <w:r>
@@ -645,7 +682,15 @@
         </w:numPr>
       </w:pPr>
       <w:r>
-        <w:t>Connect to the VM with a PuTTY for Windows or Terminal for Mac</w:t>
+        <w:t xml:space="preserve">Connect to the VM with a </w:t>
+      </w:r>
+      <w:proofErr w:type="spellStart"/>
+      <w:r>
+        <w:t>PuTTY</w:t>
+      </w:r>
+      <w:proofErr w:type="spellEnd"/>
+      <w:r>
+        <w:t xml:space="preserve"> for Windows or Terminal for Mac</w:t>
       </w:r>
     </w:p>
     <w:p>
@@ -702,7 +747,6 @@
           <w:noProof/>
           <w:sz w:val="18"/>
         </w:rPr>
-        <w:lastRenderedPageBreak/>
         <w:br/>
       </w:r>
       <w:r>
@@ -721,7 +765,15 @@
         </w:numPr>
       </w:pPr>
       <w:r>
-        <w:t>Set up Docker and its permissions</w:t>
+        <w:t xml:space="preserve">Set up </w:t>
+      </w:r>
+      <w:proofErr w:type="spellStart"/>
+      <w:r>
+        <w:t>Docker</w:t>
+      </w:r>
+      <w:proofErr w:type="spellEnd"/>
+      <w:r>
+        <w:t xml:space="preserve"> and its permissions</w:t>
       </w:r>
     </w:p>
     <w:p>
@@ -733,7 +785,15 @@
         </w:numPr>
       </w:pPr>
       <w:r>
-        <w:t>First update all the package on the CentOS machine</w:t>
+        <w:t xml:space="preserve">First update all the package on the </w:t>
+      </w:r>
+      <w:proofErr w:type="spellStart"/>
+      <w:r>
+        <w:t>CentOS</w:t>
+      </w:r>
+      <w:proofErr w:type="spellEnd"/>
+      <w:r>
+        <w:t xml:space="preserve"> machine</w:t>
       </w:r>
     </w:p>
     <w:p>
@@ -745,6 +805,7 @@
         <w:rPr>
           <w:rFonts w:eastAsia="바탕"/>
         </w:rPr>
+        <w:lastRenderedPageBreak/>
         <w:t>$ sudo yum update –y</w:t>
       </w:r>
       <w:r>
@@ -809,7 +870,15 @@
         </w:numPr>
       </w:pPr>
       <w:r>
-        <w:t>Start the Docker service</w:t>
+        <w:t xml:space="preserve">Start the </w:t>
+      </w:r>
+      <w:proofErr w:type="spellStart"/>
+      <w:r>
+        <w:t>Docker</w:t>
+      </w:r>
+      <w:proofErr w:type="spellEnd"/>
+      <w:r>
+        <w:t xml:space="preserve"> service</w:t>
       </w:r>
     </w:p>
     <w:p>
@@ -845,7 +914,15 @@
         </w:numPr>
       </w:pPr>
       <w:r>
-        <w:t>Verify that Docker was installed correctly</w:t>
+        <w:t xml:space="preserve">Verify that </w:t>
+      </w:r>
+      <w:proofErr w:type="spellStart"/>
+      <w:r>
+        <w:t>Docker</w:t>
+      </w:r>
+      <w:proofErr w:type="spellEnd"/>
+      <w:r>
+        <w:t xml:space="preserve"> was installed correctly</w:t>
       </w:r>
       <w:r>
         <w:br/>
@@ -936,7 +1013,15 @@
         </w:numPr>
       </w:pPr>
       <w:r>
-        <w:t>Create the Docker group (note this group might already exist from the installation)</w:t>
+        <w:t xml:space="preserve">Create the </w:t>
+      </w:r>
+      <w:proofErr w:type="spellStart"/>
+      <w:r>
+        <w:t>Docker</w:t>
+      </w:r>
+      <w:proofErr w:type="spellEnd"/>
+      <w:r>
+        <w:t xml:space="preserve"> group (note this group might already exist from the installation)</w:t>
       </w:r>
     </w:p>
     <w:p>
@@ -963,7 +1048,15 @@
         </w:numPr>
       </w:pPr>
       <w:r>
-        <w:t>Add the chef user to the Docker group</w:t>
+        <w:t xml:space="preserve">Add the chef user to the </w:t>
+      </w:r>
+      <w:proofErr w:type="spellStart"/>
+      <w:r>
+        <w:t>Docker</w:t>
+      </w:r>
+      <w:proofErr w:type="spellEnd"/>
+      <w:r>
+        <w:t xml:space="preserve"> group</w:t>
       </w:r>
     </w:p>
     <w:p>
@@ -1002,7 +1095,15 @@
         </w:numPr>
       </w:pPr>
       <w:r>
-        <w:t>LOG OUT AND LOG BACK IN of your terminal or PuTTY session for the changes to take effect.</w:t>
+        <w:t xml:space="preserve">LOG OUT AND LOG BACK IN of your terminal or </w:t>
+      </w:r>
+      <w:proofErr w:type="spellStart"/>
+      <w:r>
+        <w:t>PuTTY</w:t>
+      </w:r>
+      <w:proofErr w:type="spellEnd"/>
+      <w:r>
+        <w:t xml:space="preserve"> session for the changes to take effect.</w:t>
       </w:r>
     </w:p>
     <w:p>
@@ -1014,7 +1115,15 @@
         </w:numPr>
       </w:pPr>
       <w:r>
-        <w:t>Now that the chef user is in the Docker group, we should be able to run:</w:t>
+        <w:t xml:space="preserve">Now that the chef user is in the </w:t>
+      </w:r>
+      <w:proofErr w:type="spellStart"/>
+      <w:r>
+        <w:t>Docker</w:t>
+      </w:r>
+      <w:proofErr w:type="spellEnd"/>
+      <w:r>
+        <w:t xml:space="preserve"> group, we should be able to run:</w:t>
       </w:r>
     </w:p>
     <w:p>
@@ -1063,7 +1172,6 @@
         <w:rPr>
           <w:noProof/>
         </w:rPr>
-        <w:lastRenderedPageBreak/>
         <w:drawing>
           <wp:inline distT="0" distB="0" distL="0" distR="0" wp14:anchorId="7AC80D5E" wp14:editId="49908950">
             <wp:extent cx="5935345" cy="1185545"/>
@@ -1152,6 +1260,7 @@
         <w:rPr>
           <w:rFonts w:eastAsia="바탕"/>
         </w:rPr>
+        <w:lastRenderedPageBreak/>
         <w:t xml:space="preserve">$ </w:t>
       </w:r>
       <w:r>
@@ -1246,8 +1355,13 @@
       </w:r>
       <w:proofErr w:type="spellEnd"/>
       <w:r>
-        <w:t xml:space="preserve"> and Docker</w:t>
-      </w:r>
+        <w:t xml:space="preserve"> and </w:t>
+      </w:r>
+      <w:proofErr w:type="spellStart"/>
+      <w:r>
+        <w:t>Docker</w:t>
+      </w:r>
+      <w:proofErr w:type="spellEnd"/>
       <w:r>
         <w:t xml:space="preserve">, let’s </w:t>
       </w:r>
@@ -1580,8 +1694,16 @@
         <w:rPr>
           <w:lang w:eastAsia="ko-KR"/>
         </w:rPr>
-        <w:t>the .kitchen.yml</w:t>
-      </w:r>
+        <w:t>the .</w:t>
+      </w:r>
+      <w:proofErr w:type="spellStart"/>
+      <w:r>
+        <w:rPr>
+          <w:lang w:eastAsia="ko-KR"/>
+        </w:rPr>
+        <w:t>kitchen.yml</w:t>
+      </w:r>
+      <w:proofErr w:type="spellEnd"/>
       <w:proofErr w:type="gramEnd"/>
       <w:r>
         <w:rPr>
@@ -1602,7 +1724,6 @@
         <w:rPr>
           <w:rFonts w:eastAsia="바탕"/>
         </w:rPr>
-        <w:lastRenderedPageBreak/>
         <w:t>---</w:t>
       </w:r>
     </w:p>
@@ -1726,7 +1847,7 @@
         <w:rPr>
           <w:rFonts w:eastAsia="바탕"/>
         </w:rPr>
-        <w:t># Uncomment the following verifier to leverage Inspec instead of Busser (the</w:t>
+        <w:t>verifier:</w:t>
       </w:r>
     </w:p>
     <w:p>
@@ -1741,7 +1862,13 @@
         <w:rPr>
           <w:rFonts w:eastAsia="바탕"/>
         </w:rPr>
-        <w:t># default verifier)</w:t>
+        <w:t xml:space="preserve">  </w:t>
+      </w:r>
+      <w:r>
+        <w:rPr>
+          <w:rFonts w:eastAsia="바탕"/>
+        </w:rPr>
+        <w:t>name: inspec</w:t>
       </w:r>
     </w:p>
     <w:p>
@@ -1752,12 +1879,6 @@
           <w:rFonts w:eastAsia="바탕"/>
         </w:rPr>
       </w:pPr>
-      <w:r>
-        <w:rPr>
-          <w:rFonts w:eastAsia="바탕"/>
-        </w:rPr>
-        <w:t># verifier:</w:t>
-      </w:r>
     </w:p>
     <w:p>
       <w:pPr>
@@ -1771,7 +1892,7 @@
         <w:rPr>
           <w:rFonts w:eastAsia="바탕"/>
         </w:rPr>
-        <w:t>#   name: inspec</w:t>
+        <w:t>platforms:</w:t>
       </w:r>
     </w:p>
     <w:p>
@@ -1786,7 +1907,13 @@
         <w:rPr>
           <w:rFonts w:eastAsia="바탕"/>
         </w:rPr>
-        <w:t>#   format: doc</w:t>
+        <w:t xml:space="preserve">  - name: centos-</w:t>
+      </w:r>
+      <w:r>
+        <w:rPr>
+          <w:rFonts w:eastAsia="바탕"/>
+        </w:rPr>
+        <w:t>6.4</w:t>
       </w:r>
     </w:p>
     <w:p>
@@ -1810,7 +1937,7 @@
         <w:rPr>
           <w:rFonts w:eastAsia="바탕"/>
         </w:rPr>
-        <w:t>platforms:</w:t>
+        <w:t>suites:</w:t>
       </w:r>
     </w:p>
     <w:p>
@@ -1825,10 +1952,8 @@
         <w:rPr>
           <w:rFonts w:eastAsia="바탕"/>
         </w:rPr>
-        <w:t xml:space="preserve">  - name: centos-7.2</w:t>
-      </w:r>
-      <w:bookmarkStart w:id="0" w:name="_GoBack"/>
-      <w:bookmarkEnd w:id="0"/>
+        <w:t xml:space="preserve">  - name: default</w:t>
+      </w:r>
     </w:p>
     <w:p>
       <w:pPr>
@@ -1838,6 +1963,12 @@
           <w:rFonts w:eastAsia="바탕"/>
         </w:rPr>
       </w:pPr>
+      <w:r>
+        <w:rPr>
+          <w:rFonts w:eastAsia="바탕"/>
+        </w:rPr>
+        <w:t xml:space="preserve">    run_list:</w:t>
+      </w:r>
     </w:p>
     <w:p>
       <w:pPr>
@@ -1851,52 +1982,19 @@
         <w:rPr>
           <w:rFonts w:eastAsia="바탕"/>
         </w:rPr>
-        <w:t>suites:</w:t>
-      </w:r>
-    </w:p>
-    <w:p>
-      <w:pPr>
-        <w:pStyle w:val="Code"/>
-        <w:ind w:left="360"/>
+        <w:t xml:space="preserve">      - recipe[</w:t>
+      </w:r>
+      <w:r>
         <w:rPr>
           <w:rFonts w:eastAsia="바탕"/>
         </w:rPr>
-      </w:pPr>
+        <w:t>apache</w:t>
+      </w:r>
       <w:r>
         <w:rPr>
           <w:rFonts w:eastAsia="바탕"/>
         </w:rPr>
-        <w:t xml:space="preserve">  - name: default</w:t>
-      </w:r>
-    </w:p>
-    <w:p>
-      <w:pPr>
-        <w:pStyle w:val="Code"/>
-        <w:ind w:left="360"/>
-        <w:rPr>
-          <w:rFonts w:eastAsia="바탕"/>
-        </w:rPr>
-      </w:pPr>
-      <w:r>
-        <w:rPr>
-          <w:rFonts w:eastAsia="바탕"/>
-        </w:rPr>
-        <w:t xml:space="preserve">    run_list:</w:t>
-      </w:r>
-    </w:p>
-    <w:p>
-      <w:pPr>
-        <w:pStyle w:val="Code"/>
-        <w:ind w:left="360"/>
-        <w:rPr>
-          <w:rFonts w:eastAsia="바탕"/>
-        </w:rPr>
-      </w:pPr>
-      <w:r>
-        <w:rPr>
-          <w:rFonts w:eastAsia="바탕"/>
-        </w:rPr>
-        <w:t xml:space="preserve">      - recipe[test::default]</w:t>
+        <w:t>::default]</w:t>
       </w:r>
     </w:p>
     <w:p>
@@ -2118,7 +2216,6 @@
         <w:rPr>
           <w:lang w:eastAsia="ko-KR"/>
         </w:rPr>
-        <w:lastRenderedPageBreak/>
         <w:t>Run $kitchen converge to see if Chef can be installed and if the recipes can be applied to the environment.</w:t>
       </w:r>
       <w:r>
@@ -2187,6 +2284,7 @@
         <w:pStyle w:val="Heading2"/>
       </w:pPr>
       <w:r>
+        <w:lastRenderedPageBreak/>
         <w:t>Exercise 3:</w:t>
       </w:r>
       <w:r>
@@ -2222,8 +2320,40 @@
         <w:rPr>
           <w:lang w:eastAsia="ko-KR"/>
         </w:rPr>
-        <w:t>Edit cookbooks/apache/test/integration/default/serverspec/default_spec.rb</w:t>
-      </w:r>
+        <w:t>Edit cookbooks/apache/test/</w:t>
+      </w:r>
+      <w:r>
+        <w:rPr>
+          <w:lang w:eastAsia="ko-KR"/>
+        </w:rPr>
+        <w:t>recipes</w:t>
+      </w:r>
+      <w:r>
+        <w:rPr>
+          <w:lang w:eastAsia="ko-KR"/>
+        </w:rPr>
+        <w:t>/</w:t>
+      </w:r>
+      <w:proofErr w:type="spellStart"/>
+      <w:r>
+        <w:rPr>
+          <w:lang w:eastAsia="ko-KR"/>
+        </w:rPr>
+        <w:t>default_</w:t>
+      </w:r>
+      <w:r>
+        <w:rPr>
+          <w:lang w:eastAsia="ko-KR"/>
+        </w:rPr>
+        <w:t>test</w:t>
+      </w:r>
+      <w:r>
+        <w:rPr>
+          <w:lang w:eastAsia="ko-KR"/>
+        </w:rPr>
+        <w:t>.rb</w:t>
+      </w:r>
+      <w:proofErr w:type="spellEnd"/>
     </w:p>
     <w:p>
       <w:pPr>
@@ -2418,9 +2548,6 @@
         <w:t>Now that you’ve set everything up, let</w:t>
       </w:r>
       <w:r>
-        <w:rPr>
-          <w:rFonts w:hint="eastAsia"/>
-        </w:rPr>
         <w:t>’</w:t>
       </w:r>
       <w:r>
@@ -2439,6 +2566,24 @@
         <w:rPr>
           <w:lang w:eastAsia="ko-KR"/>
         </w:rPr>
+        <w:t xml:space="preserve">In the </w:t>
+      </w:r>
+      <w:r>
+        <w:rPr>
+          <w:lang w:eastAsia="ko-KR"/>
+        </w:rPr>
+        <w:t>/</w:t>
+      </w:r>
+      <w:r>
+        <w:rPr>
+          <w:lang w:eastAsia="ko-KR"/>
+        </w:rPr>
+        <w:t xml:space="preserve">cookbooks/apache directory </w:t>
+      </w:r>
+      <w:r>
+        <w:rPr>
+          <w:lang w:eastAsia="ko-KR"/>
+        </w:rPr>
         <w:t>Run the test:</w:t>
       </w:r>
     </w:p>
@@ -2469,7 +2614,6 @@
         <w:rPr>
           <w:lang w:eastAsia="ko-KR"/>
         </w:rPr>
-        <w:lastRenderedPageBreak/>
         <w:t>Look for the tests passing</w:t>
       </w:r>
       <w:r>
@@ -2608,8 +2752,16 @@
         <w:rPr>
           <w:lang w:eastAsia="ko-KR"/>
         </w:rPr>
-        <w:t>curl localhost</w:t>
-      </w:r>
+        <w:t xml:space="preserve">curl </w:t>
+      </w:r>
+      <w:proofErr w:type="spellStart"/>
+      <w:r>
+        <w:rPr>
+          <w:lang w:eastAsia="ko-KR"/>
+        </w:rPr>
+        <w:t>localhost</w:t>
+      </w:r>
+      <w:proofErr w:type="spellEnd"/>
       <w:r>
         <w:rPr>
           <w:rFonts w:hint="eastAsia"/>
@@ -2711,6 +2863,7 @@
         <w:rPr>
           <w:lang w:eastAsia="ko-KR"/>
         </w:rPr>
+        <w:lastRenderedPageBreak/>
         <w:t>This will:</w:t>
       </w:r>
     </w:p>
@@ -2745,11 +2898,19 @@
           <w:numId w:val="7"/>
         </w:numPr>
       </w:pPr>
+      <w:proofErr w:type="gramStart"/>
       <w:r>
         <w:rPr>
           <w:lang w:eastAsia="ko-KR"/>
         </w:rPr>
-        <w:t xml:space="preserve">create a new </w:t>
+        <w:t>create</w:t>
+      </w:r>
+      <w:proofErr w:type="gramEnd"/>
+      <w:r>
+        <w:rPr>
+          <w:lang w:eastAsia="ko-KR"/>
+        </w:rPr>
+        <w:t xml:space="preserve"> a new </w:t>
       </w:r>
       <w:r>
         <w:rPr>
@@ -2767,6 +2928,7 @@
           <w:numId w:val="7"/>
         </w:numPr>
       </w:pPr>
+      <w:proofErr w:type="gramStart"/>
       <w:r>
         <w:rPr>
           <w:rFonts w:hint="eastAsia"/>
@@ -2774,6 +2936,7 @@
         </w:rPr>
         <w:t>install</w:t>
       </w:r>
+      <w:proofErr w:type="gramEnd"/>
       <w:r>
         <w:rPr>
           <w:lang w:eastAsia="ko-KR"/>
@@ -2802,11 +2965,19 @@
           <w:numId w:val="7"/>
         </w:numPr>
       </w:pPr>
+      <w:proofErr w:type="gramStart"/>
       <w:r>
         <w:rPr>
           <w:lang w:eastAsia="ko-KR"/>
         </w:rPr>
-        <w:t>verify the tests</w:t>
+        <w:t>verify</w:t>
+      </w:r>
+      <w:proofErr w:type="gramEnd"/>
+      <w:r>
+        <w:rPr>
+          <w:lang w:eastAsia="ko-KR"/>
+        </w:rPr>
+        <w:t xml:space="preserve"> the tests</w:t>
       </w:r>
     </w:p>
     <w:p>
@@ -2817,11 +2988,19 @@
           <w:numId w:val="7"/>
         </w:numPr>
       </w:pPr>
+      <w:proofErr w:type="gramStart"/>
       <w:r>
         <w:rPr>
           <w:lang w:eastAsia="ko-KR"/>
         </w:rPr>
-        <w:t>destroy the kitchen</w:t>
+        <w:t>destroy</w:t>
+      </w:r>
+      <w:proofErr w:type="gramEnd"/>
+      <w:r>
+        <w:rPr>
+          <w:lang w:eastAsia="ko-KR"/>
+        </w:rPr>
+        <w:t xml:space="preserve"> the kitchen</w:t>
       </w:r>
     </w:p>
     <w:p>
@@ -2990,7 +3169,15 @@
       </w:r>
       <w:proofErr w:type="spellEnd"/>
       <w:r>
-        <w:t xml:space="preserve"> and Docker from the command line</w:t>
+        <w:t xml:space="preserve"> and </w:t>
+      </w:r>
+      <w:proofErr w:type="spellStart"/>
+      <w:r>
+        <w:t>Docker</w:t>
+      </w:r>
+      <w:proofErr w:type="spellEnd"/>
+      <w:r>
+        <w:t xml:space="preserve"> from the command line</w:t>
       </w:r>
     </w:p>
     <w:p>
@@ -3014,7 +3201,6 @@
         </w:numPr>
       </w:pPr>
       <w:r>
-        <w:lastRenderedPageBreak/>
         <w:t>Write several integration tests</w:t>
       </w:r>
     </w:p>
@@ -9573,7 +9759,7 @@
   <a:extraClrSchemeLst/>
   <a:extLst>
     <a:ext uri="{05A4C25C-085E-4340-85A3-A5531E510DB2}">
-      <thm15:themeFamily xmlns="" xmlns:thm15="http://schemas.microsoft.com/office/thememl/2012/main" name="Office Theme" id="{62F939B6-93AF-4DB8-9C6B-D6C7DFDC589F}" vid="{4A3C46E8-61CC-4603-A589-7422A47A8E4A}"/>
+      <thm15:themeFamily xmlns:thm15="http://schemas.microsoft.com/office/thememl/2012/main" xmlns="" name="Office Theme" id="{62F939B6-93AF-4DB8-9C6B-D6C7DFDC589F}" vid="{4A3C46E8-61CC-4603-A589-7422A47A8E4A}"/>
     </a:ext>
   </a:extLst>
 </a:theme>
@@ -9584,7 +9770,7 @@
 </file>
 
 <file path=customXml/itemProps1.xml><?xml version="1.0" encoding="utf-8"?>
-<ds:datastoreItem xmlns:ds="http://schemas.openxmlformats.org/officeDocument/2006/customXml" ds:itemID="{B491CD54-055A-4946-8BEC-9F4AE717BD00}">
+<ds:datastoreItem xmlns:ds="http://schemas.openxmlformats.org/officeDocument/2006/customXml" ds:itemID="{F91A464D-00EF-814F-AF60-5D223C30F907}">
   <ds:schemaRefs>
     <ds:schemaRef ds:uri="http://schemas.openxmlformats.org/officeDocument/2006/bibliography"/>
   </ds:schemaRefs>

</xml_diff>